<commit_message>
An - Update README
</commit_message>
<xml_diff>
--- a/REPORT/Technical Requirements.docx
+++ b/REPORT/Technical Requirements.docx
@@ -321,6 +321,8 @@
         </w:rPr>
         <w:t xml:space="preserve"> Password is required.</w:t>
       </w:r>
+      <w:bookmarkStart w:id="0" w:name="_GoBack"/>
+      <w:bookmarkEnd w:id="0"/>
     </w:p>
     <w:p>
       <w:pPr>
@@ -1279,8 +1281,6 @@
         </w:rPr>
         <w:t>Sprint 2: Business Flow</w:t>
       </w:r>
-      <w:bookmarkStart w:id="0" w:name="_GoBack"/>
-      <w:bookmarkEnd w:id="0"/>
     </w:p>
     <w:p>
       <w:pPr>
@@ -5909,6 +5909,7 @@
         <w:keepLines w:val="0"/>
         <w:widowControl/>
         <w:numPr>
+          <w:ilvl w:val="0"/>
           <w:numId w:val="0"/>
         </w:numPr>
         <w:suppressLineNumbers w:val="0"/>
@@ -14190,7 +14191,7 @@
     <w:lsdException w:qFormat="1" w:unhideWhenUsed="0" w:uiPriority="0" w:semiHidden="0" w:name="Title"/>
     <w:lsdException w:unhideWhenUsed="0" w:uiPriority="0" w:semiHidden="0" w:name="Closing"/>
     <w:lsdException w:unhideWhenUsed="0" w:uiPriority="0" w:semiHidden="0" w:name="Signature"/>
-    <w:lsdException w:unhideWhenUsed="0" w:uiPriority="0" w:name="Default Paragraph Font"/>
+    <w:lsdException w:qFormat="1" w:unhideWhenUsed="0" w:uiPriority="0" w:name="Default Paragraph Font"/>
     <w:lsdException w:unhideWhenUsed="0" w:uiPriority="0" w:semiHidden="0" w:name="Body Text"/>
     <w:lsdException w:unhideWhenUsed="0" w:uiPriority="0" w:semiHidden="0" w:name="Body Text Indent"/>
     <w:lsdException w:unhideWhenUsed="0" w:uiPriority="0" w:semiHidden="0" w:name="List Continue"/>
@@ -14451,6 +14452,7 @@
   <w:style w:type="character" w:default="1" w:styleId="6">
     <w:name w:val="Default Paragraph Font"/>
     <w:semiHidden/>
+    <w:qFormat/>
     <w:uiPriority w:val="0"/>
   </w:style>
   <w:style w:type="table" w:default="1" w:styleId="8">

</xml_diff>